<commit_message>
file names, st task xlsx bug
</commit_message>
<xml_diff>
--- a/backend/temp/docx/dovidOutput.docx
+++ b/backend/temp/docx/dovidOutput.docx
@@ -240,7 +240,7 @@
         <w:rPr>
           <w:sz w:val="22"/>
         </w:rPr>
-        <w:t xml:space="preserve">1013310111806</w:t>
+        <w:t xml:space="preserve">1015707121800</w:t>
       </w:r>
       <w:r>
         <w:rPr>
@@ -264,7 +264,7 @@
         <w:rPr>
           <w:sz w:val="22"/>
         </w:rPr>
-        <w:t xml:space="preserve"> 10 листопада 2018 р.</w:t>
+        <w:t xml:space="preserve"> 7 грудня 2018 р.</w:t>
       </w:r>
       <w:r>
         <w:rPr>
@@ -360,7 +360,7 @@
         <w:rPr>
           <w:sz w:val="22"/>
         </w:rPr>
-        <w:t xml:space="preserve">396965</w:t>
+        <w:t xml:space="preserve">009973</w:t>
       </w:r>
       <w:r>
         <w:rPr>
@@ -475,7 +475,7 @@
         <w:rPr>
           <w:sz w:val="22"/>
         </w:rPr>
-        <w:t xml:space="preserve">δQn = мінус 50.0%; δQt = мінус 16.7%; δQmin = мінус 140.0%</w:t>
+        <w:t xml:space="preserve">δQt = 80.0%; δQmin = 65.0%</w:t>
       </w:r>
       <w:r>
         <w:rPr>

</xml_diff>